<commit_message>
converted content files into md
</commit_message>
<xml_diff>
--- a/content-planning/Content/Products/Product descriptions - printers and resins_GvT.docx
+++ b/content-planning/Content/Products/Product descriptions - printers and resins_GvT.docx
@@ -17,12 +17,21 @@
           <w:bCs/>
         </w:rPr>
       </w:pPr>
-      <w:r>
-        <w:rPr>
-          <w:b/>
-          <w:bCs/>
-        </w:rPr>
-        <w:t>Creality - Ender 3</w:t>
+      <w:proofErr w:type="spellStart"/>
+      <w:r>
+        <w:rPr>
+          <w:b/>
+          <w:bCs/>
+        </w:rPr>
+        <w:t>Creality</w:t>
+      </w:r>
+      <w:proofErr w:type="spellEnd"/>
+      <w:r>
+        <w:rPr>
+          <w:b/>
+          <w:bCs/>
+        </w:rPr>
+        <w:t xml:space="preserve"> - Ender 3</w:t>
       </w:r>
     </w:p>
     <w:p>
@@ -40,7 +49,15 @@
     </w:p>
     <w:p>
       <w:r>
-        <w:t>The Creality Ender 3 3D printer is an ideal printer for new and experienced 3D printing enthusiasts.</w:t>
+        <w:t xml:space="preserve">The </w:t>
+      </w:r>
+      <w:proofErr w:type="spellStart"/>
+      <w:r>
+        <w:t>Creality</w:t>
+      </w:r>
+      <w:proofErr w:type="spellEnd"/>
+      <w:r>
+        <w:t xml:space="preserve"> Ender 3 3D printer is an ideal printer for new and experienced 3D printing enthusiasts.</w:t>
       </w:r>
       <w:r>
         <w:t xml:space="preserve"> </w:t>
@@ -49,7 +66,15 @@
         <w:t>The Ender 3 is semi-assembled, so you can assemble it quickly and get printing.</w:t>
       </w:r>
       <w:r>
-        <w:t xml:space="preserve"> The Creality Ender 3 3D printer has the following features:</w:t>
+        <w:t xml:space="preserve"> The </w:t>
+      </w:r>
+      <w:proofErr w:type="spellStart"/>
+      <w:r>
+        <w:t>Creality</w:t>
+      </w:r>
+      <w:proofErr w:type="spellEnd"/>
+      <w:r>
+        <w:t xml:space="preserve"> Ender 3 3D printer has the following features:</w:t>
       </w:r>
     </w:p>
     <w:p>
@@ -189,12 +214,112 @@
       </w:r>
     </w:p>
     <w:p>
-      <w:r>
-        <w:rPr>
-          <w:b/>
-          <w:bCs/>
-        </w:rPr>
-        <w:t>Layer thickness</w:t>
+      <w:pPr>
+        <w:rPr>
+          <w:rFonts w:cstheme="minorHAnsi"/>
+        </w:rPr>
+      </w:pPr>
+      <w:r>
+        <w:rPr>
+          <w:b/>
+          <w:bCs/>
+        </w:rPr>
+        <w:t>Maximum bed temperature</w:t>
+      </w:r>
+      <w:r>
+        <w:t>: 110</w:t>
+      </w:r>
+      <w:r>
+        <w:rPr>
+          <w:rFonts w:cstheme="minorHAnsi"/>
+        </w:rPr>
+        <w:t>°C</w:t>
+      </w:r>
+    </w:p>
+    <w:p>
+      <w:pPr>
+        <w:rPr>
+          <w:rFonts w:cstheme="minorHAnsi"/>
+        </w:rPr>
+      </w:pPr>
+      <w:r>
+        <w:rPr>
+          <w:rFonts w:cstheme="minorHAnsi"/>
+          <w:b/>
+          <w:bCs/>
+        </w:rPr>
+        <w:t>Maximum nozzle temperature</w:t>
+      </w:r>
+      <w:r>
+        <w:rPr>
+          <w:rFonts w:cstheme="minorHAnsi"/>
+        </w:rPr>
+        <w:t>: 240°C</w:t>
+      </w:r>
+    </w:p>
+    <w:p>
+      <w:pPr>
+        <w:rPr>
+          <w:rFonts w:cstheme="minorHAnsi"/>
+        </w:rPr>
+      </w:pPr>
+      <w:r>
+        <w:rPr>
+          <w:rFonts w:cstheme="minorHAnsi"/>
+          <w:b/>
+          <w:bCs/>
+        </w:rPr>
+        <w:t>Extruder</w:t>
+      </w:r>
+      <w:r>
+        <w:rPr>
+          <w:rFonts w:cstheme="minorHAnsi"/>
+        </w:rPr>
+        <w:t>: Bowden</w:t>
+      </w:r>
+    </w:p>
+    <w:p>
+      <w:pPr>
+        <w:rPr>
+          <w:rFonts w:cstheme="minorHAnsi"/>
+        </w:rPr>
+      </w:pPr>
+      <w:r>
+        <w:rPr>
+          <w:rFonts w:cstheme="minorHAnsi"/>
+          <w:b/>
+          <w:bCs/>
+        </w:rPr>
+        <w:t>Build plate</w:t>
+      </w:r>
+      <w:r>
+        <w:rPr>
+          <w:rFonts w:cstheme="minorHAnsi"/>
+        </w:rPr>
+        <w:t xml:space="preserve">: </w:t>
+      </w:r>
+      <w:proofErr w:type="spellStart"/>
+      <w:r>
+        <w:rPr>
+          <w:rFonts w:cstheme="minorHAnsi"/>
+        </w:rPr>
+        <w:t>BuildTak</w:t>
+      </w:r>
+      <w:proofErr w:type="spellEnd"/>
+      <w:r>
+        <w:rPr>
+          <w:rFonts w:cstheme="minorHAnsi"/>
+        </w:rPr>
+        <w:t>-style sticker</w:t>
+      </w:r>
+    </w:p>
+    <w:p>
+      <w:r>
+        <w:rPr>
+          <w:b/>
+          <w:bCs/>
+        </w:rPr>
+        <w:t>Slicer software</w:t>
       </w:r>
       <w:r>
         <w:t>:</w:t>
@@ -202,155 +327,86 @@
       <w:r>
         <w:t xml:space="preserve"> </w:t>
       </w:r>
-      <w:r>
-        <w:rPr>
-          <w:highlight w:val="yellow"/>
-        </w:rPr>
-        <w:t>??</w:t>
-      </w:r>
-    </w:p>
-    <w:p>
-      <w:pPr>
-        <w:rPr>
-          <w:rFonts w:cstheme="minorHAnsi"/>
-        </w:rPr>
-      </w:pPr>
-      <w:r>
-        <w:rPr>
-          <w:b/>
-          <w:bCs/>
-        </w:rPr>
-        <w:t>Maximum bed temperature</w:t>
-      </w:r>
-      <w:r>
-        <w:t>: 110</w:t>
-      </w:r>
-      <w:r>
-        <w:rPr>
-          <w:rFonts w:cstheme="minorHAnsi"/>
-        </w:rPr>
-        <w:t>°C</w:t>
-      </w:r>
-    </w:p>
-    <w:p>
-      <w:pPr>
-        <w:rPr>
-          <w:rFonts w:cstheme="minorHAnsi"/>
-        </w:rPr>
-      </w:pPr>
-      <w:r>
-        <w:rPr>
-          <w:rFonts w:cstheme="minorHAnsi"/>
-          <w:b/>
-          <w:bCs/>
-        </w:rPr>
-        <w:t>Maximum nozzle temperature</w:t>
-      </w:r>
-      <w:r>
-        <w:rPr>
-          <w:rFonts w:cstheme="minorHAnsi"/>
-        </w:rPr>
-        <w:t>: 240°C</w:t>
-      </w:r>
-    </w:p>
-    <w:p>
-      <w:pPr>
-        <w:rPr>
-          <w:rFonts w:cstheme="minorHAnsi"/>
-        </w:rPr>
-      </w:pPr>
-      <w:r>
-        <w:rPr>
-          <w:rFonts w:cstheme="minorHAnsi"/>
-          <w:b/>
-          <w:bCs/>
-        </w:rPr>
-        <w:t>Extruder</w:t>
-      </w:r>
-      <w:r>
-        <w:rPr>
-          <w:rFonts w:cstheme="minorHAnsi"/>
-        </w:rPr>
-        <w:t>: Bowden</w:t>
-      </w:r>
-    </w:p>
-    <w:p>
-      <w:pPr>
-        <w:rPr>
-          <w:rFonts w:cstheme="minorHAnsi"/>
-        </w:rPr>
-      </w:pPr>
-      <w:r>
-        <w:rPr>
-          <w:rFonts w:cstheme="minorHAnsi"/>
-          <w:b/>
-          <w:bCs/>
-        </w:rPr>
-        <w:t>Build plate</w:t>
-      </w:r>
-      <w:r>
-        <w:rPr>
-          <w:rFonts w:cstheme="minorHAnsi"/>
-        </w:rPr>
-        <w:t>: BuildTak-style sticker</w:t>
-      </w:r>
-    </w:p>
-    <w:p>
-      <w:r>
-        <w:rPr>
-          <w:b/>
-          <w:bCs/>
-        </w:rPr>
-        <w:t>Slicer software</w:t>
+      <w:proofErr w:type="spellStart"/>
+      <w:r>
+        <w:t>Cura</w:t>
+      </w:r>
+      <w:proofErr w:type="spellEnd"/>
+      <w:r>
+        <w:t xml:space="preserve">, </w:t>
+      </w:r>
+      <w:proofErr w:type="spellStart"/>
+      <w:r>
+        <w:t>Repetier</w:t>
+      </w:r>
+      <w:proofErr w:type="spellEnd"/>
+      <w:r>
+        <w:t>-Host, simplify3D</w:t>
+      </w:r>
+    </w:p>
+    <w:p/>
+    <w:p>
+      <w:pPr>
+        <w:rPr>
+          <w:b/>
+          <w:bCs/>
+        </w:rPr>
+      </w:pPr>
+      <w:proofErr w:type="spellStart"/>
+      <w:r>
+        <w:rPr>
+          <w:b/>
+          <w:bCs/>
+        </w:rPr>
+        <w:t>Creality</w:t>
+      </w:r>
+      <w:proofErr w:type="spellEnd"/>
+      <w:r>
+        <w:rPr>
+          <w:b/>
+          <w:bCs/>
+        </w:rPr>
+        <w:t xml:space="preserve"> - Ender 3 Pro</w:t>
+      </w:r>
+    </w:p>
+    <w:p>
+      <w:r>
+        <w:rPr>
+          <w:b/>
+          <w:bCs/>
+          <w:u w:val="single"/>
+        </w:rPr>
+        <w:t>Description</w:t>
       </w:r>
       <w:r>
         <w:t>:</w:t>
       </w:r>
-      <w:r>
-        <w:t xml:space="preserve"> Cura</w:t>
-      </w:r>
-      <w:r>
-        <w:t>, Repetier-Host, simplify3D</w:t>
-      </w:r>
-    </w:p>
-    <w:p/>
-    <w:p>
-      <w:pPr>
-        <w:rPr>
-          <w:b/>
-          <w:bCs/>
-        </w:rPr>
-      </w:pPr>
-      <w:r>
-        <w:rPr>
-          <w:b/>
-          <w:bCs/>
-        </w:rPr>
-        <w:t>Creality - Ender 3 Pro</w:t>
-      </w:r>
-    </w:p>
-    <w:p>
-      <w:r>
-        <w:rPr>
-          <w:b/>
-          <w:bCs/>
-          <w:u w:val="single"/>
-        </w:rPr>
-        <w:t>Description</w:t>
-      </w:r>
-      <w:r>
-        <w:t>:</w:t>
-      </w:r>
-    </w:p>
-    <w:p>
-      <w:r>
-        <w:t>The Creality Ender 3 Pro 3D printer is an excellent printer for hobbyists and makers. The Ender 3 Pr</w:t>
+    </w:p>
+    <w:p>
+      <w:r>
+        <w:t xml:space="preserve">The </w:t>
+      </w:r>
+      <w:proofErr w:type="spellStart"/>
+      <w:r>
+        <w:t>Creality</w:t>
+      </w:r>
+      <w:proofErr w:type="spellEnd"/>
+      <w:r>
+        <w:t xml:space="preserve"> Ender 3 Pro 3D printer is an excellent printer for hobbyists and makers. The Ender 3 Pr</w:t>
       </w:r>
       <w:r>
         <w:t>o</w:t>
       </w:r>
       <w:r>
-        <w:t xml:space="preserve"> is semi-assembled, so you can assemble it quickly and get printing. The Creality Ender 3 Pro 3D printer has the following features:</w:t>
+        <w:t xml:space="preserve"> is semi-assembled, so you can assemble it quickly and get printing. The </w:t>
+      </w:r>
+      <w:proofErr w:type="spellStart"/>
+      <w:r>
+        <w:t>Creality</w:t>
+      </w:r>
+      <w:proofErr w:type="spellEnd"/>
+      <w:r>
+        <w:t xml:space="preserve"> Ender 3 Pro 3D printer has the following features:</w:t>
       </w:r>
     </w:p>
     <w:p>
@@ -423,25 +479,25 @@
           <w:b/>
           <w:bCs/>
         </w:rPr>
+        <w:t>Printing size</w:t>
+      </w:r>
+      <w:r>
+        <w:t>: 220x220x25</w:t>
+      </w:r>
+      <w:r>
+        <w:t>0</w:t>
+      </w:r>
+      <w:r>
+        <w:t>mm</w:t>
+      </w:r>
+    </w:p>
+    <w:p>
+      <w:r>
+        <w:rPr>
+          <w:b/>
+          <w:bCs/>
+        </w:rPr>
         <w:lastRenderedPageBreak/>
-        <w:t>Printing size</w:t>
-      </w:r>
-      <w:r>
-        <w:t>: 220x220x25</w:t>
-      </w:r>
-      <w:r>
-        <w:t>0</w:t>
-      </w:r>
-      <w:r>
-        <w:t>mm</w:t>
-      </w:r>
-    </w:p>
-    <w:p>
-      <w:r>
-        <w:rPr>
-          <w:b/>
-          <w:bCs/>
-        </w:rPr>
         <w:t>Filament types</w:t>
       </w:r>
       <w:r>
@@ -461,12 +517,104 @@
       </w:r>
     </w:p>
     <w:p>
-      <w:r>
-        <w:rPr>
-          <w:b/>
-          <w:bCs/>
-        </w:rPr>
-        <w:t>Layer thickness</w:t>
+      <w:pPr>
+        <w:rPr>
+          <w:rFonts w:cstheme="minorHAnsi"/>
+        </w:rPr>
+      </w:pPr>
+      <w:r>
+        <w:rPr>
+          <w:b/>
+          <w:bCs/>
+        </w:rPr>
+        <w:t>Maximum bed temperature</w:t>
+      </w:r>
+      <w:r>
+        <w:t>: 110</w:t>
+      </w:r>
+      <w:r>
+        <w:rPr>
+          <w:rFonts w:cstheme="minorHAnsi"/>
+        </w:rPr>
+        <w:t>°C</w:t>
+      </w:r>
+    </w:p>
+    <w:p>
+      <w:pPr>
+        <w:rPr>
+          <w:rFonts w:cstheme="minorHAnsi"/>
+        </w:rPr>
+      </w:pPr>
+      <w:r>
+        <w:rPr>
+          <w:rFonts w:cstheme="minorHAnsi"/>
+          <w:b/>
+          <w:bCs/>
+        </w:rPr>
+        <w:t>Maximum nozzle temperature</w:t>
+      </w:r>
+      <w:r>
+        <w:rPr>
+          <w:rFonts w:cstheme="minorHAnsi"/>
+        </w:rPr>
+        <w:t>: 240°C</w:t>
+      </w:r>
+    </w:p>
+    <w:p>
+      <w:pPr>
+        <w:rPr>
+          <w:rFonts w:cstheme="minorHAnsi"/>
+        </w:rPr>
+      </w:pPr>
+      <w:r>
+        <w:rPr>
+          <w:rFonts w:cstheme="minorHAnsi"/>
+          <w:b/>
+          <w:bCs/>
+        </w:rPr>
+        <w:t>Extruder</w:t>
+      </w:r>
+      <w:r>
+        <w:rPr>
+          <w:rFonts w:cstheme="minorHAnsi"/>
+        </w:rPr>
+        <w:t>: Bowden</w:t>
+      </w:r>
+    </w:p>
+    <w:p>
+      <w:pPr>
+        <w:rPr>
+          <w:rFonts w:cstheme="minorHAnsi"/>
+        </w:rPr>
+      </w:pPr>
+      <w:r>
+        <w:rPr>
+          <w:rFonts w:cstheme="minorHAnsi"/>
+          <w:b/>
+          <w:bCs/>
+        </w:rPr>
+        <w:t>Build plate</w:t>
+      </w:r>
+      <w:r>
+        <w:rPr>
+          <w:rFonts w:cstheme="minorHAnsi"/>
+        </w:rPr>
+        <w:t xml:space="preserve">: </w:t>
+      </w:r>
+      <w:r>
+        <w:rPr>
+          <w:rFonts w:cstheme="minorHAnsi"/>
+        </w:rPr>
+        <w:t>“CMAG” magnetic plate</w:t>
+      </w:r>
+    </w:p>
+    <w:p>
+      <w:r>
+        <w:rPr>
+          <w:b/>
+          <w:bCs/>
+        </w:rPr>
+        <w:t>Slicer software</w:t>
       </w:r>
       <w:r>
         <w:t>:</w:t>
@@ -474,162 +622,87 @@
       <w:r>
         <w:t xml:space="preserve"> </w:t>
       </w:r>
-      <w:r>
-        <w:rPr>
-          <w:highlight w:val="yellow"/>
-        </w:rPr>
-        <w:t>??</w:t>
-      </w:r>
-    </w:p>
-    <w:p>
-      <w:pPr>
-        <w:rPr>
-          <w:rFonts w:cstheme="minorHAnsi"/>
-        </w:rPr>
-      </w:pPr>
-      <w:r>
-        <w:rPr>
-          <w:b/>
-          <w:bCs/>
-        </w:rPr>
-        <w:t>Maximum bed temperature</w:t>
-      </w:r>
-      <w:r>
-        <w:t>: 110</w:t>
-      </w:r>
-      <w:r>
-        <w:rPr>
-          <w:rFonts w:cstheme="minorHAnsi"/>
-        </w:rPr>
-        <w:t>°C</w:t>
-      </w:r>
-    </w:p>
-    <w:p>
-      <w:pPr>
-        <w:rPr>
-          <w:rFonts w:cstheme="minorHAnsi"/>
-        </w:rPr>
-      </w:pPr>
-      <w:r>
-        <w:rPr>
-          <w:rFonts w:cstheme="minorHAnsi"/>
-          <w:b/>
-          <w:bCs/>
-        </w:rPr>
-        <w:t>Maximum nozzle temperature</w:t>
-      </w:r>
-      <w:r>
-        <w:rPr>
-          <w:rFonts w:cstheme="minorHAnsi"/>
-        </w:rPr>
-        <w:t>: 240°C</w:t>
-      </w:r>
-    </w:p>
-    <w:p>
-      <w:pPr>
-        <w:rPr>
-          <w:rFonts w:cstheme="minorHAnsi"/>
-        </w:rPr>
-      </w:pPr>
-      <w:r>
-        <w:rPr>
-          <w:rFonts w:cstheme="minorHAnsi"/>
-          <w:b/>
-          <w:bCs/>
-        </w:rPr>
-        <w:t>Extruder</w:t>
-      </w:r>
-      <w:r>
-        <w:rPr>
-          <w:rFonts w:cstheme="minorHAnsi"/>
-        </w:rPr>
-        <w:t>: Bowden</w:t>
-      </w:r>
-    </w:p>
-    <w:p>
-      <w:pPr>
-        <w:rPr>
-          <w:rFonts w:cstheme="minorHAnsi"/>
-        </w:rPr>
-      </w:pPr>
-      <w:r>
-        <w:rPr>
-          <w:rFonts w:cstheme="minorHAnsi"/>
-          <w:b/>
-          <w:bCs/>
-        </w:rPr>
-        <w:t>Build plate</w:t>
-      </w:r>
-      <w:r>
-        <w:rPr>
-          <w:rFonts w:cstheme="minorHAnsi"/>
-        </w:rPr>
-        <w:t xml:space="preserve">: </w:t>
-      </w:r>
-      <w:r>
-        <w:rPr>
-          <w:rFonts w:cstheme="minorHAnsi"/>
-        </w:rPr>
-        <w:t>“CMAG” magnetic plate</w:t>
-      </w:r>
-    </w:p>
-    <w:p>
-      <w:r>
-        <w:rPr>
-          <w:b/>
-          <w:bCs/>
-        </w:rPr>
-        <w:t>Slicer software</w:t>
+      <w:proofErr w:type="spellStart"/>
+      <w:r>
+        <w:t>Cura</w:t>
+      </w:r>
+      <w:proofErr w:type="spellEnd"/>
+      <w:r>
+        <w:t xml:space="preserve">, </w:t>
+      </w:r>
+      <w:proofErr w:type="spellStart"/>
+      <w:r>
+        <w:t>Repetier</w:t>
+      </w:r>
+      <w:proofErr w:type="spellEnd"/>
+      <w:r>
+        <w:t>-Host, simplify3D</w:t>
+      </w:r>
+    </w:p>
+    <w:p>
+      <w:pPr>
+        <w:rPr>
+          <w:b/>
+          <w:bCs/>
+        </w:rPr>
+      </w:pPr>
+    </w:p>
+    <w:p>
+      <w:pPr>
+        <w:rPr>
+          <w:b/>
+          <w:bCs/>
+        </w:rPr>
+      </w:pPr>
+      <w:proofErr w:type="spellStart"/>
+      <w:r>
+        <w:rPr>
+          <w:b/>
+          <w:bCs/>
+        </w:rPr>
+        <w:t>Creality</w:t>
+      </w:r>
+      <w:proofErr w:type="spellEnd"/>
+      <w:r>
+        <w:rPr>
+          <w:b/>
+          <w:bCs/>
+        </w:rPr>
+        <w:t xml:space="preserve"> - Ender 3 V2</w:t>
+      </w:r>
+    </w:p>
+    <w:p>
+      <w:r>
+        <w:rPr>
+          <w:b/>
+          <w:bCs/>
+          <w:u w:val="single"/>
+        </w:rPr>
+        <w:t>Description</w:t>
       </w:r>
       <w:r>
         <w:t>:</w:t>
       </w:r>
-      <w:r>
-        <w:t xml:space="preserve"> </w:t>
-      </w:r>
-      <w:r>
-        <w:t>Cura, Repetier-Host, simplify3D</w:t>
-      </w:r>
-    </w:p>
-    <w:p>
-      <w:pPr>
-        <w:rPr>
-          <w:b/>
-          <w:bCs/>
-        </w:rPr>
-      </w:pPr>
-    </w:p>
-    <w:p>
-      <w:pPr>
-        <w:rPr>
-          <w:b/>
-          <w:bCs/>
-        </w:rPr>
-      </w:pPr>
-      <w:r>
-        <w:rPr>
-          <w:b/>
-          <w:bCs/>
-        </w:rPr>
-        <w:t>Creality - Ender 3 V2</w:t>
-      </w:r>
-    </w:p>
-    <w:p>
-      <w:r>
-        <w:rPr>
-          <w:b/>
-          <w:bCs/>
-          <w:u w:val="single"/>
-        </w:rPr>
-        <w:t>Description</w:t>
-      </w:r>
-      <w:r>
-        <w:t>:</w:t>
-      </w:r>
-    </w:p>
-    <w:p>
-      <w:r>
-        <w:t>The Creality Ender 3 V2 3D printer is an excellent printer for hobbyists and makers. The Ender 3 V2 is semi-assembled, so you can assemble it quickly and get printing. The Creality Ender 3 V2 3D printer has the following features:</w:t>
+    </w:p>
+    <w:p>
+      <w:r>
+        <w:t xml:space="preserve">The </w:t>
+      </w:r>
+      <w:proofErr w:type="spellStart"/>
+      <w:r>
+        <w:t>Creality</w:t>
+      </w:r>
+      <w:proofErr w:type="spellEnd"/>
+      <w:r>
+        <w:t xml:space="preserve"> Ender 3 V2 3D printer is an excellent printer for hobbyists and makers. The Ender 3 V2 is semi-assembled, so you can assemble it quickly and get printing. The </w:t>
+      </w:r>
+      <w:proofErr w:type="spellStart"/>
+      <w:r>
+        <w:t>Creality</w:t>
+      </w:r>
+      <w:proofErr w:type="spellEnd"/>
+      <w:r>
+        <w:t xml:space="preserve"> Ender 3 V2 3D printer has the following features:</w:t>
       </w:r>
     </w:p>
     <w:p>
@@ -840,8 +913,13 @@
         <w:t>:</w:t>
       </w:r>
       <w:r>
-        <w:t xml:space="preserve"> Cura</w:t>
-      </w:r>
+        <w:t xml:space="preserve"> </w:t>
+      </w:r>
+      <w:proofErr w:type="spellStart"/>
+      <w:r>
+        <w:t>Cura</w:t>
+      </w:r>
+      <w:proofErr w:type="spellEnd"/>
       <w:r>
         <w:t>, simplify3D</w:t>
       </w:r>
@@ -861,12 +939,21 @@
           <w:bCs/>
         </w:rPr>
       </w:pPr>
-      <w:r>
-        <w:rPr>
-          <w:b/>
-          <w:bCs/>
-        </w:rPr>
-        <w:t>Creality - Ender 3 S1</w:t>
+      <w:proofErr w:type="spellStart"/>
+      <w:r>
+        <w:rPr>
+          <w:b/>
+          <w:bCs/>
+        </w:rPr>
+        <w:t>Creality</w:t>
+      </w:r>
+      <w:proofErr w:type="spellEnd"/>
+      <w:r>
+        <w:rPr>
+          <w:b/>
+          <w:bCs/>
+        </w:rPr>
+        <w:t xml:space="preserve"> - Ender 3 S1</w:t>
       </w:r>
     </w:p>
     <w:p>
@@ -876,6 +963,7 @@
           <w:bCs/>
           <w:u w:val="single"/>
         </w:rPr>
+        <w:lastRenderedPageBreak/>
         <w:t>Description</w:t>
       </w:r>
       <w:r>
@@ -884,13 +972,29 @@
     </w:p>
     <w:p>
       <w:r>
-        <w:t xml:space="preserve">The Creality Ender 3 S1 3D printer is an excellent printer for </w:t>
+        <w:t xml:space="preserve">The </w:t>
+      </w:r>
+      <w:proofErr w:type="spellStart"/>
+      <w:r>
+        <w:t>Creality</w:t>
+      </w:r>
+      <w:proofErr w:type="spellEnd"/>
+      <w:r>
+        <w:t xml:space="preserve"> Ender 3 S1 3D printer is an excellent printer for </w:t>
       </w:r>
       <w:r>
         <w:t xml:space="preserve">experienced </w:t>
       </w:r>
       <w:r>
-        <w:t>makers. The Ender 3 S1 is semi-assembled, so you can assemble it quickly and get printing. The Creality Ender 3 S1 3D printer has the following features:</w:t>
+        <w:t xml:space="preserve">makers. The Ender 3 S1 is semi-assembled, so you can assemble it quickly and get printing. The </w:t>
+      </w:r>
+      <w:proofErr w:type="spellStart"/>
+      <w:r>
+        <w:t>Creality</w:t>
+      </w:r>
+      <w:proofErr w:type="spellEnd"/>
+      <w:r>
+        <w:t xml:space="preserve"> Ender 3 S1 3D printer has the following features:</w:t>
       </w:r>
     </w:p>
     <w:p>
@@ -1113,8 +1217,13 @@
         <w:t>:</w:t>
       </w:r>
       <w:r>
-        <w:t xml:space="preserve"> Cura</w:t>
-      </w:r>
+        <w:t xml:space="preserve"> </w:t>
+      </w:r>
+      <w:proofErr w:type="spellStart"/>
+      <w:r>
+        <w:t>Cura</w:t>
+      </w:r>
+      <w:proofErr w:type="spellEnd"/>
     </w:p>
     <w:p/>
     <w:p>
@@ -1206,7 +1315,10 @@
         </w:numPr>
       </w:pPr>
       <w:r>
-        <w:t>Replaceablele resin tank</w:t>
+        <w:t>Replaceable</w:t>
+      </w:r>
+      <w:r>
+        <w:t xml:space="preserve"> resin tank</w:t>
       </w:r>
     </w:p>
     <w:p>
@@ -1216,34 +1328,34 @@
           <w:bCs/>
           <w:u w:val="single"/>
         </w:rPr>
+        <w:t>Specifications</w:t>
+      </w:r>
+      <w:r>
+        <w:t>:</w:t>
+      </w:r>
+      <w:r>
+        <w:t xml:space="preserve"> </w:t>
+      </w:r>
+    </w:p>
+    <w:p>
+      <w:r>
+        <w:rPr>
+          <w:b/>
+          <w:bCs/>
+        </w:rPr>
+        <w:t>Technology</w:t>
+      </w:r>
+      <w:r>
+        <w:t>: UV Photocuring</w:t>
+      </w:r>
+    </w:p>
+    <w:p>
+      <w:r>
+        <w:rPr>
+          <w:b/>
+          <w:bCs/>
+        </w:rPr>
         <w:lastRenderedPageBreak/>
-        <w:t>Specifications</w:t>
-      </w:r>
-      <w:r>
-        <w:t>:</w:t>
-      </w:r>
-      <w:r>
-        <w:t xml:space="preserve"> </w:t>
-      </w:r>
-    </w:p>
-    <w:p>
-      <w:r>
-        <w:rPr>
-          <w:b/>
-          <w:bCs/>
-        </w:rPr>
-        <w:t>Technology</w:t>
-      </w:r>
-      <w:r>
-        <w:t>: UV Photocuring</w:t>
-      </w:r>
-    </w:p>
-    <w:p>
-      <w:r>
-        <w:rPr>
-          <w:b/>
-          <w:bCs/>
-        </w:rPr>
         <w:t>Printing size</w:t>
       </w:r>
       <w:r>
@@ -1283,8 +1395,13 @@
         <w:t>Slicer software</w:t>
       </w:r>
       <w:r>
-        <w:t>: ChituBox</w:t>
-      </w:r>
+        <w:t xml:space="preserve">: </w:t>
+      </w:r>
+      <w:proofErr w:type="spellStart"/>
+      <w:r>
+        <w:t>ChituBox</w:t>
+      </w:r>
+      <w:proofErr w:type="spellEnd"/>
     </w:p>
     <w:p/>
     <w:p>
@@ -1414,7 +1531,13 @@
         <w:t xml:space="preserve">: </w:t>
       </w:r>
       <w:r>
-        <w:t>MLSA 3D Stereolithography</w:t>
+        <w:t>MS</w:t>
+      </w:r>
+      <w:r>
+        <w:t>L</w:t>
+      </w:r>
+      <w:r>
+        <w:t>A 3D Stereolithography</w:t>
       </w:r>
     </w:p>
     <w:p>
@@ -1462,8 +1585,13 @@
         <w:t>Slicer software</w:t>
       </w:r>
       <w:r>
-        <w:t>: ChituBox</w:t>
-      </w:r>
+        <w:t xml:space="preserve">: </w:t>
+      </w:r>
+      <w:proofErr w:type="spellStart"/>
+      <w:r>
+        <w:t>ChituBox</w:t>
+      </w:r>
+      <w:proofErr w:type="spellEnd"/>
     </w:p>
     <w:p>
       <w:pPr>
@@ -1550,15 +1678,531 @@
           <w:bCs/>
           <w:u w:val="single"/>
         </w:rPr>
+        <w:t>Specifications</w:t>
+      </w:r>
+      <w:r>
+        <w:t>:</w:t>
+      </w:r>
+      <w:r>
+        <w:t xml:space="preserve"> </w:t>
+      </w:r>
+    </w:p>
+    <w:p>
+      <w:r>
+        <w:rPr>
+          <w:b/>
+          <w:bCs/>
+        </w:rPr>
+        <w:t>Technology</w:t>
+      </w:r>
+      <w:r>
+        <w:t xml:space="preserve">: </w:t>
+      </w:r>
+      <w:r>
+        <w:t>LED Display</w:t>
+      </w:r>
+      <w:r>
+        <w:t xml:space="preserve"> Photocuring</w:t>
+      </w:r>
+    </w:p>
+    <w:p>
+      <w:r>
+        <w:rPr>
+          <w:b/>
+          <w:bCs/>
+        </w:rPr>
         <w:lastRenderedPageBreak/>
-        <w:t>Specifications</w:t>
+        <w:t>Printing</w:t>
+      </w:r>
+      <w:r>
+        <w:t xml:space="preserve"> </w:t>
+      </w:r>
+      <w:r>
+        <w:rPr>
+          <w:b/>
+          <w:bCs/>
+        </w:rPr>
+        <w:t>size</w:t>
+      </w:r>
+      <w:r>
+        <w:t xml:space="preserve">: </w:t>
+      </w:r>
+      <w:r>
+        <w:t>196</w:t>
+      </w:r>
+      <w:r>
+        <w:t>x</w:t>
+      </w:r>
+      <w:r>
+        <w:t>122</w:t>
+      </w:r>
+      <w:r>
+        <w:t>x</w:t>
+      </w:r>
+      <w:r>
+        <w:t>210</w:t>
+      </w:r>
+      <w:r>
+        <w:t>mm</w:t>
+      </w:r>
+    </w:p>
+    <w:p>
+      <w:r>
+        <w:rPr>
+          <w:b/>
+          <w:bCs/>
+        </w:rPr>
+        <w:t>Maximum</w:t>
+      </w:r>
+      <w:r>
+        <w:t xml:space="preserve"> </w:t>
+      </w:r>
+      <w:r>
+        <w:rPr>
+          <w:b/>
+          <w:bCs/>
+        </w:rPr>
+        <w:t>printing</w:t>
+      </w:r>
+      <w:r>
+        <w:t xml:space="preserve"> </w:t>
+      </w:r>
+      <w:r>
+        <w:rPr>
+          <w:b/>
+          <w:bCs/>
+        </w:rPr>
+        <w:t>speed</w:t>
+      </w:r>
+      <w:r>
+        <w:t xml:space="preserve">: </w:t>
+      </w:r>
+      <w:r>
+        <w:t>7</w:t>
+      </w:r>
+      <w:r>
+        <w:t>0mm/h</w:t>
+      </w:r>
+    </w:p>
+    <w:p>
+      <w:r>
+        <w:rPr>
+          <w:b/>
+          <w:bCs/>
+        </w:rPr>
+        <w:t>Layer</w:t>
+      </w:r>
+      <w:r>
+        <w:t xml:space="preserve"> </w:t>
+      </w:r>
+      <w:r>
+        <w:rPr>
+          <w:b/>
+          <w:bCs/>
+        </w:rPr>
+        <w:t>thickness</w:t>
+      </w:r>
+      <w:r>
+        <w:t>: 0.01-0.</w:t>
+      </w:r>
+      <w:r>
+        <w:t>15</w:t>
+      </w:r>
+      <w:r>
+        <w:t>mm</w:t>
+      </w:r>
+    </w:p>
+    <w:p>
+      <w:r>
+        <w:rPr>
+          <w:b/>
+          <w:bCs/>
+        </w:rPr>
+        <w:t>Slicer</w:t>
+      </w:r>
+      <w:r>
+        <w:t xml:space="preserve"> </w:t>
+      </w:r>
+      <w:r>
+        <w:rPr>
+          <w:b/>
+          <w:bCs/>
+        </w:rPr>
+        <w:t>software</w:t>
+      </w:r>
+      <w:r>
+        <w:t xml:space="preserve">: </w:t>
+      </w:r>
+      <w:proofErr w:type="spellStart"/>
+      <w:r>
+        <w:t>ChituBox</w:t>
+      </w:r>
+      <w:proofErr w:type="spellEnd"/>
+    </w:p>
+    <w:p/>
+    <w:p>
+      <w:pPr>
+        <w:pStyle w:val="Heading1"/>
+      </w:pPr>
+      <w:r>
+        <w:t xml:space="preserve">(Resins; Source: </w:t>
+      </w:r>
+      <w:proofErr w:type="gramStart"/>
+      <w:r>
+        <w:t>https://www.amazon.de/-/en/Washable-Hardening-Standard-Photopolymer-Printing/dp/B081Z1XM8X/ )</w:t>
+      </w:r>
+      <w:proofErr w:type="gramEnd"/>
+    </w:p>
+    <w:p>
+      <w:pPr>
+        <w:rPr>
+          <w:b/>
+          <w:bCs/>
+        </w:rPr>
+      </w:pPr>
+      <w:r>
+        <w:rPr>
+          <w:b/>
+          <w:bCs/>
+        </w:rPr>
+        <w:t>1000g Water Washable Resin - White</w:t>
+      </w:r>
+    </w:p>
+    <w:p>
+      <w:pPr>
+        <w:rPr>
+          <w:b/>
+          <w:bCs/>
+        </w:rPr>
+      </w:pPr>
+      <w:r>
+        <w:rPr>
+          <w:b/>
+          <w:bCs/>
+        </w:rPr>
+        <w:t>1000g Water Washable Resin - Ceramic Grey</w:t>
+      </w:r>
+    </w:p>
+    <w:p>
+      <w:pPr>
+        <w:rPr>
+          <w:b/>
+          <w:bCs/>
+        </w:rPr>
+      </w:pPr>
+      <w:r>
+        <w:rPr>
+          <w:b/>
+          <w:bCs/>
+        </w:rPr>
+        <w:t>1000g Water Washable Resin - Black</w:t>
+      </w:r>
+    </w:p>
+    <w:p>
+      <w:pPr>
+        <w:rPr>
+          <w:b/>
+          <w:bCs/>
+        </w:rPr>
+      </w:pPr>
+      <w:r>
+        <w:rPr>
+          <w:b/>
+          <w:bCs/>
+        </w:rPr>
+        <w:t>1000g Water Washable Resin - Smoky Black</w:t>
+      </w:r>
+    </w:p>
+    <w:p>
+      <w:pPr>
+        <w:rPr>
+          <w:b/>
+          <w:bCs/>
+        </w:rPr>
+      </w:pPr>
+      <w:r>
+        <w:rPr>
+          <w:b/>
+          <w:bCs/>
+        </w:rPr>
+        <w:t>1000g Water Washable Resin - Mint Green</w:t>
+      </w:r>
+    </w:p>
+    <w:p>
+      <w:pPr>
+        <w:rPr>
+          <w:b/>
+          <w:bCs/>
+        </w:rPr>
+      </w:pPr>
+      <w:r>
+        <w:rPr>
+          <w:b/>
+          <w:bCs/>
+        </w:rPr>
+        <w:t>1000g Water Washable Resin - Water Blue</w:t>
+      </w:r>
+    </w:p>
+    <w:p>
+      <w:pPr>
+        <w:rPr>
+          <w:b/>
+          <w:bCs/>
+        </w:rPr>
+      </w:pPr>
+      <w:r>
+        <w:rPr>
+          <w:b/>
+          <w:bCs/>
+        </w:rPr>
+        <w:t>1000g Water Washable Resin - Clear Green</w:t>
+      </w:r>
+    </w:p>
+    <w:p>
+      <w:pPr>
+        <w:rPr>
+          <w:b/>
+          <w:bCs/>
+        </w:rPr>
+      </w:pPr>
+      <w:r>
+        <w:rPr>
+          <w:b/>
+          <w:bCs/>
+        </w:rPr>
+        <w:t>1000g Water Washable Resin - Clear Red</w:t>
+      </w:r>
+    </w:p>
+    <w:p>
+      <w:pPr>
+        <w:rPr>
+          <w:b/>
+          <w:bCs/>
+        </w:rPr>
+      </w:pPr>
+      <w:r>
+        <w:rPr>
+          <w:b/>
+          <w:bCs/>
+        </w:rPr>
+        <w:t>1000g Water Washable Resin - Yellow</w:t>
+      </w:r>
+    </w:p>
+    <w:p>
+      <w:pPr>
+        <w:rPr>
+          <w:b/>
+          <w:bCs/>
+        </w:rPr>
+      </w:pPr>
+      <w:r>
+        <w:rPr>
+          <w:b/>
+          <w:bCs/>
+        </w:rPr>
+        <w:t xml:space="preserve">1000g Water Washable Resin </w:t>
+      </w:r>
+      <w:r>
+        <w:rPr>
+          <w:b/>
+          <w:bCs/>
+        </w:rPr>
+        <w:t>–</w:t>
+      </w:r>
+      <w:r>
+        <w:rPr>
+          <w:b/>
+          <w:bCs/>
+        </w:rPr>
+        <w:t xml:space="preserve"> Beige</w:t>
+      </w:r>
+    </w:p>
+    <w:p>
+      <w:pPr>
+        <w:rPr>
+          <w:b/>
+          <w:bCs/>
+        </w:rPr>
+      </w:pPr>
+    </w:p>
+    <w:p>
+      <w:pPr>
+        <w:rPr>
+          <w:b/>
+          <w:bCs/>
+        </w:rPr>
+      </w:pPr>
+      <w:r>
+        <w:rPr>
+          <w:b/>
+          <w:bCs/>
+        </w:rPr>
+        <w:t>ELEGOO Water Washable Standard Photopolymer Resin</w:t>
+      </w:r>
+      <w:r>
+        <w:rPr>
+          <w:b/>
+          <w:bCs/>
+        </w:rPr>
+        <w:t xml:space="preserve"> (1000g)</w:t>
+      </w:r>
+    </w:p>
+    <w:p>
+      <w:r>
+        <w:t xml:space="preserve">ELEGOO Water Washable Resin is ideal for LCD 3D printers. This is a high-precision resin with fast curing times and low shrinkage. It is </w:t>
+      </w:r>
+      <w:r>
+        <w:t>available in a wide range of</w:t>
+      </w:r>
+      <w:r>
+        <w:t xml:space="preserve"> vibrant </w:t>
+      </w:r>
+      <w:r>
+        <w:t>colours.</w:t>
+      </w:r>
+    </w:p>
+    <w:p>
+      <w:r>
+        <w:rPr>
+          <w:b/>
+          <w:bCs/>
+        </w:rPr>
+        <w:t>Difficulty Level</w:t>
+      </w:r>
+      <w:r>
+        <w:t xml:space="preserve">: </w:t>
+      </w:r>
+      <w:r>
+        <w:t>Beginner</w:t>
+      </w:r>
+      <w:r>
+        <w:t>-Intermediate</w:t>
+      </w:r>
+    </w:p>
+    <w:p>
+      <w:r>
+        <w:rPr>
+          <w:b/>
+          <w:bCs/>
+        </w:rPr>
+        <w:t>Strength</w:t>
+      </w:r>
+      <w:r>
+        <w:t xml:space="preserve">: </w:t>
+      </w:r>
+      <w:r>
+        <w:t>High</w:t>
+      </w:r>
+    </w:p>
+    <w:p>
+      <w:r>
+        <w:rPr>
+          <w:b/>
+          <w:bCs/>
+        </w:rPr>
+        <w:t>Flexibility</w:t>
+      </w:r>
+      <w:r>
+        <w:t xml:space="preserve">: </w:t>
+      </w:r>
+      <w:r>
+        <w:t>High</w:t>
+      </w:r>
+    </w:p>
+    <w:p>
+      <w:r>
+        <w:rPr>
+          <w:b/>
+          <w:bCs/>
+        </w:rPr>
+        <w:t>Durability</w:t>
+      </w:r>
+      <w:r>
+        <w:t xml:space="preserve">: </w:t>
+      </w:r>
+      <w:r>
+        <w:t>High</w:t>
+      </w:r>
+    </w:p>
+    <w:p>
+      <w:r>
+        <w:rPr>
+          <w:b/>
+          <w:bCs/>
+        </w:rPr>
+        <w:t>Shrinkage/Warping</w:t>
       </w:r>
       <w:r>
         <w:t>:</w:t>
       </w:r>
       <w:r>
+        <w:t xml:space="preserve"> Low</w:t>
+      </w:r>
+    </w:p>
+    <w:p>
+      <w:r>
+        <w:rPr>
+          <w:b/>
+          <w:bCs/>
+        </w:rPr>
+        <w:t>Soluble</w:t>
+      </w:r>
+      <w:r>
+        <w:t xml:space="preserve">: </w:t>
+      </w:r>
+      <w:r>
+        <w:t>Uncured resin is soluble in water</w:t>
+      </w:r>
+    </w:p>
+    <w:p>
+      <w:r>
+        <w:rPr>
+          <w:b/>
+          <w:bCs/>
+        </w:rPr>
+        <w:t>Food safe</w:t>
+      </w:r>
+      <w:r>
+        <w:t xml:space="preserve">: </w:t>
+      </w:r>
+      <w:r>
+        <w:t>No</w:t>
+      </w:r>
+    </w:p>
+    <w:p>
+      <w:r>
+        <w:rPr>
+          <w:b/>
+          <w:bCs/>
+        </w:rPr>
+        <w:lastRenderedPageBreak/>
+        <w:t>Perfect for</w:t>
+      </w:r>
+      <w:r>
+        <w:t>:</w:t>
+      </w:r>
+      <w:r>
         <w:t xml:space="preserve"> </w:t>
       </w:r>
+      <w:r>
+        <w:t>Miniature objects with extra detail, like boardgame pieces; watertight applications; dental applications, like clear aligners and surgical guides</w:t>
+      </w:r>
+    </w:p>
+    <w:p>
+      <w:pPr>
+        <w:rPr>
+          <w:b/>
+          <w:bCs/>
+        </w:rPr>
+      </w:pPr>
+      <w:r>
+        <w:rPr>
+          <w:b/>
+          <w:bCs/>
+          <w:u w:val="single"/>
+        </w:rPr>
+        <w:t>Printing Details</w:t>
+      </w:r>
     </w:p>
     <w:p>
       <w:r>
@@ -1572,515 +2216,33 @@
         <w:t xml:space="preserve">: </w:t>
       </w:r>
       <w:r>
-        <w:t>LED Display</w:t>
-      </w:r>
-      <w:r>
-        <w:t xml:space="preserve"> Photocuring</w:t>
-      </w:r>
-    </w:p>
-    <w:p>
-      <w:r>
-        <w:rPr>
-          <w:b/>
-          <w:bCs/>
-        </w:rPr>
-        <w:t>Printing</w:t>
-      </w:r>
-      <w:r>
-        <w:t xml:space="preserve"> </w:t>
-      </w:r>
-      <w:r>
-        <w:rPr>
-          <w:b/>
-          <w:bCs/>
-        </w:rPr>
-        <w:t>size</w:t>
-      </w:r>
-      <w:r>
-        <w:t xml:space="preserve">: </w:t>
-      </w:r>
-      <w:r>
-        <w:t>196</w:t>
-      </w:r>
-      <w:r>
-        <w:t>x</w:t>
-      </w:r>
-      <w:r>
-        <w:t>122</w:t>
-      </w:r>
-      <w:r>
-        <w:t>x</w:t>
-      </w:r>
-      <w:r>
-        <w:t>210</w:t>
-      </w:r>
-      <w:r>
-        <w:t>mm</w:t>
-      </w:r>
-    </w:p>
-    <w:p>
-      <w:r>
-        <w:rPr>
-          <w:b/>
-          <w:bCs/>
-        </w:rPr>
-        <w:t>Maximum</w:t>
-      </w:r>
-      <w:r>
-        <w:t xml:space="preserve"> </w:t>
-      </w:r>
-      <w:r>
-        <w:rPr>
-          <w:b/>
-          <w:bCs/>
-        </w:rPr>
-        <w:t>printing</w:t>
-      </w:r>
-      <w:r>
-        <w:t xml:space="preserve"> </w:t>
-      </w:r>
-      <w:r>
-        <w:rPr>
-          <w:b/>
-          <w:bCs/>
-        </w:rPr>
-        <w:t>speed</w:t>
-      </w:r>
-      <w:r>
-        <w:t xml:space="preserve">: </w:t>
-      </w:r>
-      <w:r>
-        <w:t>7</w:t>
-      </w:r>
-      <w:r>
-        <w:t>0mm/h</w:t>
-      </w:r>
-    </w:p>
-    <w:p>
-      <w:r>
-        <w:rPr>
-          <w:b/>
-          <w:bCs/>
-        </w:rPr>
-        <w:t>Layer</w:t>
-      </w:r>
-      <w:r>
-        <w:t xml:space="preserve"> </w:t>
-      </w:r>
-      <w:r>
-        <w:rPr>
-          <w:b/>
-          <w:bCs/>
-        </w:rPr>
-        <w:t>thickness</w:t>
-      </w:r>
-      <w:r>
-        <w:t>: 0.01-0.</w:t>
-      </w:r>
-      <w:r>
-        <w:t>15</w:t>
-      </w:r>
-      <w:r>
-        <w:t>mm</w:t>
-      </w:r>
-    </w:p>
-    <w:p>
-      <w:r>
-        <w:rPr>
-          <w:b/>
-          <w:bCs/>
-        </w:rPr>
-        <w:t>Slicer</w:t>
-      </w:r>
-      <w:r>
-        <w:t xml:space="preserve"> </w:t>
-      </w:r>
-      <w:r>
-        <w:rPr>
-          <w:b/>
-          <w:bCs/>
-        </w:rPr>
-        <w:t>software</w:t>
-      </w:r>
-      <w:r>
-        <w:t>: ChituBox</w:t>
-      </w:r>
-    </w:p>
-    <w:p/>
-    <w:p>
-      <w:pPr>
-        <w:pStyle w:val="Heading1"/>
-      </w:pPr>
-      <w:r>
-        <w:t>(Resins; Source: https://www.amazon.de/-/en/Washable-Hardening-Standard-Photopolymer-Printing/dp/B081Z1XM8X/ )</w:t>
-      </w:r>
-    </w:p>
-    <w:p>
-      <w:pPr>
-        <w:rPr>
-          <w:b/>
-          <w:bCs/>
-        </w:rPr>
-      </w:pPr>
-      <w:r>
-        <w:rPr>
-          <w:b/>
-          <w:bCs/>
-        </w:rPr>
-        <w:t>1000g Water Washable Resin - White</w:t>
-      </w:r>
-    </w:p>
-    <w:p>
-      <w:pPr>
-        <w:rPr>
-          <w:b/>
-          <w:bCs/>
-        </w:rPr>
-      </w:pPr>
-      <w:r>
-        <w:rPr>
-          <w:b/>
-          <w:bCs/>
-        </w:rPr>
-        <w:t>1000g Water Washable Resin - Ceramic Grey</w:t>
-      </w:r>
-    </w:p>
-    <w:p>
-      <w:pPr>
-        <w:rPr>
-          <w:b/>
-          <w:bCs/>
-        </w:rPr>
-      </w:pPr>
-      <w:r>
-        <w:rPr>
-          <w:b/>
-          <w:bCs/>
-        </w:rPr>
-        <w:t>1000g Water Washable Resin - Black</w:t>
-      </w:r>
-    </w:p>
-    <w:p>
-      <w:pPr>
-        <w:rPr>
-          <w:b/>
-          <w:bCs/>
-        </w:rPr>
-      </w:pPr>
-      <w:r>
-        <w:rPr>
-          <w:b/>
-          <w:bCs/>
-        </w:rPr>
-        <w:t>1000g Water Washable Resin - Smoky Black</w:t>
-      </w:r>
-    </w:p>
-    <w:p>
-      <w:pPr>
-        <w:rPr>
-          <w:b/>
-          <w:bCs/>
-        </w:rPr>
-      </w:pPr>
-      <w:r>
-        <w:rPr>
-          <w:b/>
-          <w:bCs/>
-        </w:rPr>
-        <w:t>1000g Water Washable Resin - Mint Green</w:t>
-      </w:r>
-    </w:p>
-    <w:p>
-      <w:pPr>
-        <w:rPr>
-          <w:b/>
-          <w:bCs/>
-        </w:rPr>
-      </w:pPr>
-      <w:r>
-        <w:rPr>
-          <w:b/>
-          <w:bCs/>
-        </w:rPr>
-        <w:t>1000g Water Washable Resin - Water Blue</w:t>
-      </w:r>
-    </w:p>
-    <w:p>
-      <w:pPr>
-        <w:rPr>
-          <w:b/>
-          <w:bCs/>
-        </w:rPr>
-      </w:pPr>
-      <w:r>
-        <w:rPr>
-          <w:b/>
-          <w:bCs/>
-        </w:rPr>
-        <w:t>1000g Water Washable Resin - Clear Green</w:t>
-      </w:r>
-    </w:p>
-    <w:p>
-      <w:pPr>
-        <w:rPr>
-          <w:b/>
-          <w:bCs/>
-        </w:rPr>
-      </w:pPr>
-      <w:r>
-        <w:rPr>
-          <w:b/>
-          <w:bCs/>
-        </w:rPr>
-        <w:t>1000g Water Washable Resin - Clear Red</w:t>
-      </w:r>
-    </w:p>
-    <w:p>
-      <w:pPr>
-        <w:rPr>
-          <w:b/>
-          <w:bCs/>
-        </w:rPr>
-      </w:pPr>
-      <w:r>
-        <w:rPr>
-          <w:b/>
-          <w:bCs/>
-        </w:rPr>
-        <w:t>1000g Water Washable Resin - Yellow</w:t>
-      </w:r>
-    </w:p>
-    <w:p>
-      <w:pPr>
-        <w:rPr>
-          <w:b/>
-          <w:bCs/>
-        </w:rPr>
-      </w:pPr>
-      <w:r>
-        <w:rPr>
-          <w:b/>
-          <w:bCs/>
-        </w:rPr>
-        <w:t xml:space="preserve">1000g Water Washable Resin </w:t>
-      </w:r>
-      <w:r>
-        <w:rPr>
-          <w:b/>
-          <w:bCs/>
-        </w:rPr>
-        <w:t>–</w:t>
-      </w:r>
-      <w:r>
-        <w:rPr>
-          <w:b/>
-          <w:bCs/>
-        </w:rPr>
-        <w:t xml:space="preserve"> Beige</w:t>
-      </w:r>
-    </w:p>
-    <w:p>
-      <w:pPr>
-        <w:rPr>
-          <w:b/>
-          <w:bCs/>
-        </w:rPr>
-      </w:pPr>
-    </w:p>
-    <w:p>
-      <w:pPr>
-        <w:rPr>
-          <w:b/>
-          <w:bCs/>
-        </w:rPr>
-      </w:pPr>
-      <w:r>
-        <w:rPr>
-          <w:b/>
-          <w:bCs/>
-        </w:rPr>
-        <w:t>ELEGOO Water Washable Standard Photopolymer Resin</w:t>
-      </w:r>
-    </w:p>
-    <w:p>
-      <w:r>
-        <w:t xml:space="preserve">ELEGOO Water Washable Resin is ideal for LCD 3D printers. This is a high-precision resin with fast curing times and low shrinkage. It is </w:t>
-      </w:r>
-      <w:r>
-        <w:t>available in a wide range of</w:t>
-      </w:r>
-      <w:r>
-        <w:t xml:space="preserve"> vibrant </w:t>
-      </w:r>
-      <w:r>
-        <w:t>colours.</w:t>
-      </w:r>
-    </w:p>
-    <w:p>
-      <w:r>
-        <w:rPr>
-          <w:b/>
-          <w:bCs/>
-        </w:rPr>
-        <w:t>Difficulty Level</w:t>
-      </w:r>
-      <w:r>
-        <w:t xml:space="preserve">: </w:t>
-      </w:r>
-      <w:r>
-        <w:t>Beginner</w:t>
-      </w:r>
-      <w:r>
-        <w:t>-Intermediate</w:t>
-      </w:r>
-    </w:p>
-    <w:p>
-      <w:r>
-        <w:rPr>
-          <w:b/>
-          <w:bCs/>
-        </w:rPr>
-        <w:t>Strength</w:t>
-      </w:r>
-      <w:r>
-        <w:t xml:space="preserve">: </w:t>
-      </w:r>
-      <w:r>
-        <w:t>High</w:t>
-      </w:r>
-    </w:p>
-    <w:p>
-      <w:r>
-        <w:rPr>
-          <w:b/>
-          <w:bCs/>
-        </w:rPr>
-        <w:t>Flexibility</w:t>
-      </w:r>
-      <w:r>
-        <w:t xml:space="preserve">: </w:t>
-      </w:r>
-      <w:r>
-        <w:t>High</w:t>
-      </w:r>
-    </w:p>
-    <w:p>
-      <w:r>
-        <w:rPr>
-          <w:b/>
-          <w:bCs/>
-        </w:rPr>
-        <w:t>Durability</w:t>
-      </w:r>
-      <w:r>
-        <w:t xml:space="preserve">: </w:t>
-      </w:r>
-      <w:r>
-        <w:t>High</w:t>
-      </w:r>
-    </w:p>
-    <w:p>
-      <w:r>
-        <w:rPr>
-          <w:b/>
-          <w:bCs/>
-        </w:rPr>
-        <w:t>Shrinkage/Warping</w:t>
-      </w:r>
-      <w:r>
-        <w:t>:</w:t>
-      </w:r>
-      <w:r>
-        <w:t xml:space="preserve"> Low</w:t>
-      </w:r>
-    </w:p>
-    <w:p>
-      <w:r>
-        <w:rPr>
-          <w:b/>
-          <w:bCs/>
-        </w:rPr>
-        <w:t>Soluble</w:t>
-      </w:r>
-      <w:r>
-        <w:t xml:space="preserve">: </w:t>
-      </w:r>
-      <w:r>
-        <w:t>Uncured resin is soluble in water</w:t>
-      </w:r>
-    </w:p>
-    <w:p>
-      <w:r>
-        <w:rPr>
-          <w:b/>
-          <w:bCs/>
-        </w:rPr>
-        <w:lastRenderedPageBreak/>
-        <w:t>Food safe</w:t>
-      </w:r>
-      <w:r>
-        <w:t xml:space="preserve">: </w:t>
-      </w:r>
-      <w:r>
-        <w:t>No</w:t>
-      </w:r>
-    </w:p>
-    <w:p>
-      <w:r>
-        <w:rPr>
-          <w:b/>
-          <w:bCs/>
-        </w:rPr>
-        <w:t>Perfect for</w:t>
-      </w:r>
-      <w:r>
-        <w:t>:</w:t>
-      </w:r>
-      <w:r>
-        <w:t xml:space="preserve"> </w:t>
-      </w:r>
-      <w:r>
-        <w:t>Miniature objects with extra detail, like boardgame pieces; watertight applications; dental applications, like clear aligners and surgical guides</w:t>
-      </w:r>
-    </w:p>
-    <w:p>
-      <w:pPr>
-        <w:rPr>
-          <w:b/>
-          <w:bCs/>
-        </w:rPr>
-      </w:pPr>
-      <w:r>
-        <w:rPr>
-          <w:b/>
-          <w:bCs/>
-          <w:u w:val="single"/>
-        </w:rPr>
-        <w:t>Printing Details</w:t>
-      </w:r>
-    </w:p>
-    <w:p>
-      <w:r>
-        <w:rPr>
-          <w:b/>
-          <w:bCs/>
-        </w:rPr>
-        <w:t>Technology</w:t>
-      </w:r>
-      <w:r>
-        <w:t xml:space="preserve">: </w:t>
-      </w:r>
-      <w:r>
-        <w:t>ideal for LCD, suitable for DLP</w:t>
-      </w:r>
-    </w:p>
-    <w:p>
-      <w:r>
-        <w:rPr>
-          <w:b/>
-          <w:bCs/>
-        </w:rPr>
-        <w:t>Recommended setting</w:t>
+        <w:t>I</w:t>
+      </w:r>
+      <w:r>
+        <w:t>deal for LCD, suitable for DLP</w:t>
+      </w:r>
+    </w:p>
+    <w:p>
+      <w:r>
+        <w:rPr>
+          <w:b/>
+          <w:bCs/>
+        </w:rPr>
+        <w:t xml:space="preserve">Recommended </w:t>
+      </w:r>
+      <w:r>
+        <w:rPr>
+          <w:b/>
+          <w:bCs/>
+        </w:rPr>
+        <w:t>S</w:t>
+      </w:r>
+      <w:r>
+        <w:rPr>
+          <w:b/>
+          <w:bCs/>
+        </w:rPr>
+        <w:t>etting</w:t>
       </w:r>
       <w:r>
         <w:t>:</w:t>

</xml_diff>